<commit_message>
fin de la plage
</commit_message>
<xml_diff>
--- a/FOAD/Merise/Exercises/plages.docx
+++ b/FOAD/Merise/Exercises/plages.docx
@@ -1712,6 +1712,173 @@
       <w:pPr>
         <w:pStyle w:val="Default"/>
         <w:rPr>
+          <w:rFonts w:asciiTheme="minorHAnsi" w:hAnsiTheme="minorHAnsi" w:cstheme="minorHAnsi"/>
+          <w:sz w:val="22"/>
+          <w:szCs w:val="22"/>
+        </w:rPr>
+      </w:pPr>
+    </w:p>
+    <w:p>
+      <w:pPr>
+        <w:pStyle w:val="Default"/>
+        <w:rPr>
+          <w:rFonts w:asciiTheme="minorHAnsi" w:hAnsiTheme="minorHAnsi" w:cstheme="minorHAnsi"/>
+          <w:color w:val="FF0000"/>
+          <w:sz w:val="22"/>
+          <w:szCs w:val="22"/>
+        </w:rPr>
+      </w:pPr>
+      <w:r>
+        <w:rPr>
+          <w:rFonts w:asciiTheme="minorHAnsi" w:hAnsiTheme="minorHAnsi" w:cstheme="minorHAnsi"/>
+          <w:color w:val="FF0000"/>
+          <w:sz w:val="22"/>
+          <w:szCs w:val="22"/>
+        </w:rPr>
+        <w:t>Réponse client "</w:t>
+      </w:r>
+      <w:r>
+        <w:rPr>
+          <w:rFonts w:asciiTheme="minorHAnsi" w:hAnsiTheme="minorHAnsi" w:cstheme="minorHAnsi"/>
+          <w:color w:val="FF0000"/>
+          <w:sz w:val="22"/>
+          <w:szCs w:val="22"/>
+        </w:rPr>
+        <w:t>région</w:t>
+      </w:r>
+      <w:r>
+        <w:rPr>
+          <w:rFonts w:asciiTheme="minorHAnsi" w:hAnsiTheme="minorHAnsi" w:cstheme="minorHAnsi"/>
+          <w:color w:val="FF0000"/>
+          <w:sz w:val="22"/>
+          <w:szCs w:val="22"/>
+        </w:rPr>
+        <w:t>"</w:t>
+      </w:r>
+      <w:r>
+        <w:rPr>
+          <w:rFonts w:asciiTheme="minorHAnsi" w:hAnsiTheme="minorHAnsi" w:cstheme="minorHAnsi"/>
+          <w:color w:val="FF0000"/>
+          <w:sz w:val="22"/>
+          <w:szCs w:val="22"/>
+        </w:rPr>
+        <w:t>.</w:t>
+      </w:r>
+    </w:p>
+    <w:p>
+      <w:pPr>
+        <w:pStyle w:val="Default"/>
+        <w:rPr>
+          <w:rFonts w:asciiTheme="minorHAnsi" w:hAnsiTheme="minorHAnsi" w:cstheme="minorHAnsi"/>
+          <w:color w:val="FF0000"/>
+          <w:sz w:val="22"/>
+          <w:szCs w:val="22"/>
+        </w:rPr>
+      </w:pPr>
+    </w:p>
+    <w:p>
+      <w:pPr>
+        <w:spacing w:after="0" w:line="240" w:lineRule="auto"/>
+        <w:rPr>
+          <w:rFonts w:eastAsia="Times New Roman" w:cstheme="minorHAnsi"/>
+          <w:lang w:eastAsia="fr-FR"/>
+        </w:rPr>
+      </w:pPr>
+      <w:r>
+        <w:rPr>
+          <w:rFonts w:eastAsia="Times New Roman" w:cstheme="minorHAnsi"/>
+          <w:lang w:eastAsia="fr-FR"/>
+        </w:rPr>
+        <w:t xml:space="preserve">Si un département est responsable du suivie des villes et plages, </w:t>
+      </w:r>
+      <w:r>
+        <w:rPr>
+          <w:rFonts w:eastAsia="Times New Roman" w:cstheme="minorHAnsi"/>
+          <w:lang w:eastAsia="fr-FR"/>
+        </w:rPr>
+        <w:t>nommons-nous</w:t>
+      </w:r>
+      <w:r>
+        <w:rPr>
+          <w:rFonts w:eastAsia="Times New Roman" w:cstheme="minorHAnsi"/>
+          <w:lang w:eastAsia="fr-FR"/>
+        </w:rPr>
+        <w:t xml:space="preserve"> </w:t>
+      </w:r>
+      <w:proofErr w:type="gramStart"/>
+      <w:r>
+        <w:rPr>
+          <w:rFonts w:eastAsia="Times New Roman" w:cstheme="minorHAnsi"/>
+          <w:lang w:eastAsia="fr-FR"/>
+        </w:rPr>
+        <w:t>les département</w:t>
+      </w:r>
+      <w:proofErr w:type="gramEnd"/>
+      <w:r>
+        <w:rPr>
+          <w:rFonts w:eastAsia="Times New Roman" w:cstheme="minorHAnsi"/>
+          <w:lang w:eastAsia="fr-FR"/>
+        </w:rPr>
+        <w:t xml:space="preserve"> par le identifiant et </w:t>
+      </w:r>
+      <w:r>
+        <w:rPr>
+          <w:rFonts w:eastAsia="Times New Roman" w:cstheme="minorHAnsi"/>
+          <w:lang w:eastAsia="fr-FR"/>
+        </w:rPr>
+        <w:t>nom ?</w:t>
+      </w:r>
+    </w:p>
+    <w:p>
+      <w:pPr>
+        <w:spacing w:after="0" w:line="240" w:lineRule="auto"/>
+        <w:rPr>
+          <w:rFonts w:eastAsia="Times New Roman" w:cstheme="minorHAnsi"/>
+          <w:lang w:eastAsia="fr-FR"/>
+        </w:rPr>
+      </w:pPr>
+    </w:p>
+    <w:p>
+      <w:pPr>
+        <w:spacing w:after="0" w:line="240" w:lineRule="auto"/>
+        <w:rPr>
+          <w:rFonts w:eastAsia="Times New Roman" w:cstheme="minorHAnsi"/>
+          <w:color w:val="FF0000"/>
+          <w:lang w:eastAsia="fr-FR"/>
+        </w:rPr>
+      </w:pPr>
+      <w:r>
+        <w:rPr>
+          <w:rFonts w:eastAsia="Times New Roman" w:cstheme="minorHAnsi"/>
+          <w:color w:val="FF0000"/>
+          <w:lang w:eastAsia="fr-FR"/>
+        </w:rPr>
+        <w:t>Réponse client "yes"</w:t>
+      </w:r>
+      <w:r>
+        <w:rPr>
+          <w:rFonts w:eastAsia="Times New Roman" w:cstheme="minorHAnsi"/>
+          <w:color w:val="FF0000"/>
+          <w:lang w:eastAsia="fr-FR"/>
+        </w:rPr>
+        <w:t>.</w:t>
+      </w:r>
+    </w:p>
+    <w:p>
+      <w:pPr>
+        <w:pStyle w:val="Default"/>
+        <w:rPr>
+          <w:rFonts w:asciiTheme="minorHAnsi" w:hAnsiTheme="minorHAnsi" w:cstheme="minorHAnsi"/>
+          <w:color w:val="FF0000"/>
+          <w:sz w:val="22"/>
+          <w:szCs w:val="22"/>
+        </w:rPr>
+      </w:pPr>
+    </w:p>
+    <w:p>
+      <w:pPr>
+        <w:pStyle w:val="Default"/>
+        <w:rPr>
           <w:color w:val="auto"/>
         </w:rPr>
       </w:pPr>
@@ -1751,6 +1918,12 @@
     <w:p/>
     <w:p>
       <w:r>
+        <w:t>Région -&gt; Département -&gt; Ville -&gt; Plage</w:t>
+      </w:r>
+    </w:p>
+    <w:p/>
+    <w:p>
+      <w:r>
         <w:t xml:space="preserve">Une ville a </w:t>
       </w:r>
       <w:r>
@@ -1906,8 +2079,6 @@
       <w:r>
         <w:br w:type="page"/>
       </w:r>
-      <w:bookmarkStart w:id="7" w:name="_GoBack"/>
-      <w:bookmarkEnd w:id="7"/>
     </w:p>
     <w:p>
       <w:pPr>
@@ -1920,8 +2091,8 @@
           <w:u w:val="single"/>
         </w:rPr>
       </w:pPr>
-      <w:bookmarkStart w:id="8" w:name="_Toc46311832"/>
-      <w:bookmarkStart w:id="9" w:name="_Toc46313446"/>
+      <w:bookmarkStart w:id="7" w:name="_Toc46311832"/>
+      <w:bookmarkStart w:id="8" w:name="_Toc46313446"/>
       <w:r>
         <w:rPr>
           <w:b/>
@@ -1932,12 +2103,12 @@
         <w:lastRenderedPageBreak/>
         <w:t>Dictionnaire :</w:t>
       </w:r>
+      <w:bookmarkEnd w:id="7"/>
       <w:bookmarkEnd w:id="8"/>
-      <w:bookmarkEnd w:id="9"/>
     </w:p>
     <w:p/>
-    <w:bookmarkStart w:id="10" w:name="_MON_1656923216"/>
-    <w:bookmarkEnd w:id="10"/>
+    <w:bookmarkStart w:id="9" w:name="_MON_1656923216"/>
+    <w:bookmarkEnd w:id="9"/>
     <w:p>
       <w:r>
         <w:object w:dxaOrig="12420" w:dyaOrig="2925" w14:anchorId="1603FBFB">
@@ -1960,13 +2131,15 @@
             <v:path o:extrusionok="f" gradientshapeok="t" o:connecttype="rect"/>
             <o:lock v:ext="edit" aspectratio="t"/>
           </v:shapetype>
-          <v:shape id="_x0000_i1083" type="#_x0000_t75" style="width:495pt;height:146.4pt" o:ole="">
+          <v:shape id="_x0000_i1033" type="#_x0000_t75" style="width:495pt;height:146.4pt" o:ole="">
             <v:imagedata r:id="rId8" o:title=""/>
           </v:shape>
-          <o:OLEObject Type="Embed" ProgID="Excel.Sheet.12" ShapeID="_x0000_i1083" DrawAspect="Content" ObjectID="_1656933734" r:id="rId9"/>
+          <o:OLEObject Type="Embed" ProgID="Excel.Sheet.12" ShapeID="_x0000_i1033" DrawAspect="Content" ObjectID="_1657026835" r:id="rId9"/>
         </w:object>
       </w:r>
-      <w:bookmarkStart w:id="11" w:name="_Toc46311833"/>
+      <w:bookmarkStart w:id="10" w:name="_Toc46311833"/>
+      <w:bookmarkStart w:id="11" w:name="_GoBack"/>
+      <w:bookmarkEnd w:id="11"/>
     </w:p>
     <w:p/>
     <w:p>
@@ -1990,7 +2163,7 @@
         </w:rPr>
         <w:t>Matrice :</w:t>
       </w:r>
-      <w:bookmarkEnd w:id="11"/>
+      <w:bookmarkEnd w:id="10"/>
       <w:bookmarkEnd w:id="12"/>
     </w:p>
     <w:p/>
@@ -1998,18 +2171,23 @@
     <w:bookmarkEnd w:id="13"/>
     <w:p>
       <w:r>
-        <w:object w:dxaOrig="8702" w:dyaOrig="2925" w14:anchorId="11A32D87">
-          <v:shape id="_x0000_i1167" type="#_x0000_t75" style="width:435.6pt;height:146.4pt" o:ole="">
+        <w:object w:dxaOrig="13730" w:dyaOrig="3505" w14:anchorId="11A32D87">
+          <v:shape id="_x0000_i1121" type="#_x0000_t75" style="width:687pt;height:175.2pt" o:ole="">
             <v:imagedata r:id="rId10" o:title=""/>
           </v:shape>
-          <o:OLEObject Type="Embed" ProgID="Excel.Sheet.12" ShapeID="_x0000_i1167" DrawAspect="Content" ObjectID="_1656933735" r:id="rId11"/>
+          <o:OLEObject Type="Embed" ProgID="Excel.Sheet.12" ShapeID="_x0000_i1121" DrawAspect="Content" ObjectID="_1657026836" r:id="rId11"/>
         </w:object>
       </w:r>
     </w:p>
     <w:p>
       <w:proofErr w:type="spellStart"/>
-      <w:r>
-        <w:t>Vl_name</w:t>
+      <w:proofErr w:type="gramStart"/>
+      <w:r>
+        <w:t>pl</w:t>
+      </w:r>
+      <w:proofErr w:type="gramEnd"/>
+      <w:r>
+        <w:t>_name</w:t>
       </w:r>
       <w:proofErr w:type="spellEnd"/>
       <w:r>
@@ -2017,6 +2195,37 @@
       </w:r>
       <w:proofErr w:type="spellStart"/>
       <w:r>
+        <w:t>pl_longueur</w:t>
+      </w:r>
+      <w:proofErr w:type="spellEnd"/>
+      <w:r>
+        <w:t xml:space="preserve">, </w:t>
+      </w:r>
+      <w:proofErr w:type="spellStart"/>
+      <w:r>
+        <w:t>pl_nature_tr</w:t>
+      </w:r>
+      <w:proofErr w:type="spellEnd"/>
+    </w:p>
+    <w:p>
+      <w:proofErr w:type="spellStart"/>
+      <w:proofErr w:type="gramStart"/>
+      <w:r>
+        <w:t>v</w:t>
+      </w:r>
+      <w:r>
+        <w:t>l</w:t>
+      </w:r>
+      <w:proofErr w:type="gramEnd"/>
+      <w:r>
+        <w:t>_name</w:t>
+      </w:r>
+      <w:proofErr w:type="spellEnd"/>
+      <w:r>
+        <w:t xml:space="preserve"> -&gt; </w:t>
+      </w:r>
+      <w:proofErr w:type="spellStart"/>
+      <w:r>
         <w:t>vl_postal</w:t>
       </w:r>
       <w:proofErr w:type="spellEnd"/>
@@ -2025,7 +2234,88 @@
       </w:r>
       <w:proofErr w:type="spellStart"/>
       <w:r>
-        <w:t>vl_nbr_touriste</w:t>
+        <w:t>pl_name</w:t>
+      </w:r>
+      <w:proofErr w:type="spellEnd"/>
+    </w:p>
+    <w:p>
+      <w:pPr>
+        <w:rPr>
+          <w:lang w:val="en-GB"/>
+        </w:rPr>
+      </w:pPr>
+      <w:proofErr w:type="spellStart"/>
+      <w:r>
+        <w:rPr>
+          <w:lang w:val="en-GB"/>
+        </w:rPr>
+        <w:t>dp_postal</w:t>
+      </w:r>
+      <w:proofErr w:type="spellEnd"/>
+      <w:r>
+        <w:rPr>
+          <w:lang w:val="en-GB"/>
+        </w:rPr>
+        <w:t xml:space="preserve"> -&gt; </w:t>
+      </w:r>
+      <w:proofErr w:type="spellStart"/>
+      <w:r>
+        <w:rPr>
+          <w:lang w:val="en-GB"/>
+        </w:rPr>
+        <w:t>dp_name</w:t>
+      </w:r>
+      <w:proofErr w:type="spellEnd"/>
+      <w:r>
+        <w:rPr>
+          <w:lang w:val="en-GB"/>
+        </w:rPr>
+        <w:t xml:space="preserve">, </w:t>
+      </w:r>
+      <w:proofErr w:type="spellStart"/>
+      <w:r>
+        <w:rPr>
+          <w:lang w:val="en-GB"/>
+        </w:rPr>
+        <w:t>vl_nam</w:t>
+      </w:r>
+      <w:r>
+        <w:rPr>
+          <w:lang w:val="en-GB"/>
+        </w:rPr>
+        <w:t>e</w:t>
+      </w:r>
+      <w:proofErr w:type="spellEnd"/>
+    </w:p>
+    <w:p>
+      <w:proofErr w:type="spellStart"/>
+      <w:proofErr w:type="gramStart"/>
+      <w:r>
+        <w:t>r</w:t>
+      </w:r>
+      <w:r>
+        <w:t>espon</w:t>
+      </w:r>
+      <w:proofErr w:type="gramEnd"/>
+      <w:r>
+        <w:t>_name</w:t>
+      </w:r>
+      <w:r>
+        <w:t>.</w:t>
+      </w:r>
+      <w:r>
+        <w:t>respon_prenom</w:t>
+      </w:r>
+      <w:proofErr w:type="spellEnd"/>
+      <w:r>
+        <w:t xml:space="preserve"> -&gt; </w:t>
+      </w:r>
+      <w:proofErr w:type="spellStart"/>
+      <w:r>
+        <w:t>dp_pos</w:t>
+      </w:r>
+      <w:r>
+        <w:t>tal</w:t>
       </w:r>
       <w:proofErr w:type="spellEnd"/>
     </w:p>
@@ -2153,7 +2443,6 @@
             <w:alias w:val="Auteur"/>
             <w:tag w:val=""/>
             <w:id w:val="-1822267932"/>
-            <w:placeholder/>
             <w:dataBinding w:prefixMappings="xmlns:ns0='http://purl.org/dc/elements/1.1/' xmlns:ns1='http://schemas.openxmlformats.org/package/2006/metadata/core-properties' " w:xpath="/ns1:coreProperties[1]/ns0:creator[1]" w:storeItemID="{6C3C8BC8-F283-45AE-878A-BAB7291924A1}"/>
             <w:text/>
           </w:sdtPr>
@@ -3396,6 +3685,7 @@
   <w:style w:type="character" w:default="1" w:styleId="Policepardfaut">
     <w:name w:val="Default Paragraph Font"/>
     <w:uiPriority w:val="1"/>
+    <w:semiHidden/>
     <w:unhideWhenUsed/>
   </w:style>
   <w:style w:type="table" w:default="1" w:styleId="TableauNormal">
@@ -3730,6 +4020,8 @@
   <w:rsids>
     <w:rsidRoot w:val="00612547"/>
     <w:rsid w:val="00612547"/>
+    <w:rsid w:val="00795DDA"/>
+    <w:rsid w:val="00977DA6"/>
   </w:rsids>
   <m:mathPr>
     <m:mathFont m:val="Cambria Math"/>
@@ -4500,7 +4792,7 @@
 </file>
 
 <file path=customXml/itemProps1.xml><?xml version="1.0" encoding="utf-8"?>
-<ds:datastoreItem xmlns:ds="http://schemas.openxmlformats.org/officeDocument/2006/customXml" ds:itemID="{51F87EE0-7F8F-4B6F-B21E-EC413AE4724E}">
+<ds:datastoreItem xmlns:ds="http://schemas.openxmlformats.org/officeDocument/2006/customXml" ds:itemID="{D847D26E-CB39-4C09-BDD7-2455EF897568}">
   <ds:schemaRefs>
     <ds:schemaRef ds:uri="http://schemas.openxmlformats.org/officeDocument/2006/bibliography"/>
   </ds:schemaRefs>

</xml_diff>